<commit_message>
Created a powerpoint on Design Architecture
</commit_message>
<xml_diff>
--- a/docs/Building an AI-Ready Code Graph RAG with Clangd-simplified.docx
+++ b/docs/Building an AI-Ready Code Graph RAG with Clangd-simplified.docx
@@ -257,15 +257,7 @@
         </w:numPr>
       </w:pPr>
       <w:r>
-        <w:t xml:space="preserve">Implementation: For each call, create a </w:t>
-      </w:r>
-      <w:proofErr w:type="gramStart"/>
-      <w:r>
-        <w:t>[:CALLS</w:t>
-      </w:r>
-      <w:proofErr w:type="gramEnd"/>
-      <w:r>
-        <w:t>] relationship from caller to callee.</w:t>
+        <w:t>Implementation: For each call, create a [:CALLS] relationship from caller to callee.</w:t>
       </w:r>
     </w:p>
     <w:p>
@@ -362,15 +354,7 @@
         </w:numPr>
       </w:pPr>
       <w:r>
-        <w:t xml:space="preserve">Result: Enables creation of </w:t>
-      </w:r>
-      <w:proofErr w:type="gramStart"/>
-      <w:r>
-        <w:t>[:CALLS</w:t>
-      </w:r>
-      <w:proofErr w:type="gramEnd"/>
-      <w:r>
-        <w:t>] relationships without the Container field.</w:t>
+        <w:t>Result: Enables creation of [:CALLS] relationships without the Container field.</w:t>
       </w:r>
     </w:p>
     <w:p>
@@ -519,23 +503,7 @@
         </w:numPr>
       </w:pPr>
       <w:r>
-        <w:t xml:space="preserve">Ingest File/Folder Structure: </w:t>
-      </w:r>
-      <w:proofErr w:type="gramStart"/>
-      <w:r>
-        <w:t>Create :PROJECT, :FOLDER, :FILE</w:t>
-      </w:r>
-      <w:proofErr w:type="gramEnd"/>
-      <w:r>
-        <w:t xml:space="preserve"> nodes </w:t>
-      </w:r>
-      <w:proofErr w:type="gramStart"/>
-      <w:r>
-        <w:t>and :CONTAINS</w:t>
-      </w:r>
-      <w:proofErr w:type="gramEnd"/>
-      <w:r>
-        <w:t xml:space="preserve"> relationships.</w:t>
+        <w:t>Ingest File/Folder Structure: Create :PROJECT, :FOLDER, :FILE nodes and :CONTAINS relationships.</w:t>
       </w:r>
     </w:p>
     <w:p>
@@ -547,23 +515,7 @@
         </w:numPr>
       </w:pPr>
       <w:r>
-        <w:t xml:space="preserve">Ingest Symbol Definitions: </w:t>
-      </w:r>
-      <w:proofErr w:type="gramStart"/>
-      <w:r>
-        <w:t>Create :FUNCTION, :DATA</w:t>
-      </w:r>
-      <w:proofErr w:type="gramEnd"/>
-      <w:r>
-        <w:t xml:space="preserve">_STRUCTURE nodes </w:t>
-      </w:r>
-      <w:proofErr w:type="gramStart"/>
-      <w:r>
-        <w:t>and :DEFINES</w:t>
-      </w:r>
-      <w:proofErr w:type="gramEnd"/>
-      <w:r>
-        <w:t xml:space="preserve"> relationships.</w:t>
+        <w:t>Ingest Symbol Definitions: Create :FUNCTION, :DATA_STRUCTURE nodes and :DEFINES relationships.</w:t>
       </w:r>
     </w:p>
     <w:p>
@@ -607,15 +559,7 @@
         </w:numPr>
       </w:pPr>
       <w:r>
-        <w:t xml:space="preserve">Identify Changed Files: Use </w:t>
-      </w:r>
-      <w:proofErr w:type="gramStart"/>
-      <w:r>
-        <w:t>git</w:t>
-      </w:r>
-      <w:proofErr w:type="gramEnd"/>
-      <w:r>
-        <w:t xml:space="preserve"> to list added/modified/deleted files.</w:t>
+        <w:t>Identify Changed Files: Use git to list added/modified/deleted files.</w:t>
       </w:r>
     </w:p>
     <w:p>
@@ -651,15 +595,7 @@
         </w:numPr>
       </w:pPr>
       <w:r>
-        <w:t xml:space="preserve">Re-run Ingestion: Rerun passes on </w:t>
-      </w:r>
-      <w:proofErr w:type="gramStart"/>
-      <w:r>
-        <w:t>mini-index</w:t>
-      </w:r>
-      <w:proofErr w:type="gramEnd"/>
-      <w:r>
-        <w:t xml:space="preserve"> to patch the graph.</w:t>
+        <w:t>Re-run Ingestion: Rerun passes on mini-index to patch the graph.</w:t>
       </w:r>
     </w:p>
     <w:p>
@@ -776,15 +712,7 @@
       </w:r>
       <w:proofErr w:type="spellEnd"/>
       <w:r>
-        <w:t xml:space="preserve">): Interfaces with </w:t>
-      </w:r>
-      <w:proofErr w:type="gramStart"/>
-      <w:r>
-        <w:t>tree</w:t>
-      </w:r>
-      <w:proofErr w:type="gramEnd"/>
-      <w:r>
-        <w:t>-sitter for function boundaries.</w:t>
+        <w:t>): Interfaces with tree-sitter for function boundaries.</w:t>
       </w:r>
     </w:p>
     <w:p>
@@ -1297,6 +1225,13 @@
       </w:r>
     </w:p>
     <w:p>
+      <w:pPr>
+        <w:pStyle w:val="ListParagraph"/>
+        <w:numPr>
+          <w:ilvl w:val="0"/>
+          <w:numId w:val="19"/>
+        </w:numPr>
+      </w:pPr>
       <w:r>
         <w:t>Polymorphic Mocking (</w:t>
       </w:r>

</xml_diff>